<commit_message>
Revert "update dasign file"
This reverts commit 2efe7df9b4f0327842d00b452bfdf5d7c2d7f103.
</commit_message>
<xml_diff>
--- a/docs/design.docx
+++ b/docs/design.docx
@@ -292,6 +292,7 @@
         <w:bidi/>
         <w:jc w:val="center"/>
         <w:rPr>
+          <w:rFonts w:hint="cs"/>
           <w:b/>
           <w:bCs/>
           <w:sz w:val="40"/>
@@ -364,7 +365,6 @@
       <w:pPr>
         <w:bidi/>
         <w:rPr>
-          <w:rFonts w:hint="cs"/>
           <w:b/>
           <w:bCs/>
           <w:sz w:val="40"/>
@@ -372,31 +372,18 @@
           <w:rtl/>
         </w:rPr>
       </w:pPr>
+    </w:p>
+    <w:p>
+      <w:pPr>
+        <w:bidi/>
+        <w:rPr>
+          <w:b/>
+          <w:bCs/>
+          <w:rtl/>
+        </w:rPr>
+      </w:pPr>
       <w:bookmarkStart w:id="0" w:name="_GoBack"/>
       <w:bookmarkEnd w:id="0"/>
-    </w:p>
-    <w:p>
-      <w:pPr>
-        <w:bidi/>
-        <w:jc w:val="center"/>
-        <w:rPr>
-          <w:b/>
-          <w:bCs/>
-          <w:sz w:val="24"/>
-          <w:szCs w:val="24"/>
-          <w:rtl/>
-        </w:rPr>
-      </w:pPr>
-    </w:p>
-    <w:p>
-      <w:pPr>
-        <w:bidi/>
-        <w:rPr>
-          <w:b/>
-          <w:bCs/>
-          <w:rtl/>
-        </w:rPr>
-      </w:pPr>
       <w:r>
         <w:rPr>
           <w:rFonts w:hint="cs"/>
@@ -3214,7 +3201,6 @@
           <w:rFonts w:hint="cs"/>
           <w:rtl/>
         </w:rPr>
-        <w:lastRenderedPageBreak/>
         <w:t xml:space="preserve">אחרת </w:t>
       </w:r>
       <w:r>

</xml_diff>